<commit_message>
Converting Word documents to MarkDown: "Commands and Classes Loosely Coupled": Manually checking differences between rendered MarkDown and Word document. Last checks if markup looks ok.
</commit_message>
<xml_diff>
--- a/2. Broader View/1. Language/3. Code Concepts/05. Classes/Commands and Classes Loosely Coupled.docx
+++ b/2. Broader View/1. Language/3. Code Concepts/05. Classes/Commands and Classes Loosely Coupled.docx
@@ -1,6 +1,6 @@
 
 <file path=word/document.xml><?xml version="1.0" encoding="utf-8"?>
-<w:document xmlns:wpc="http://schemas.microsoft.com/office/word/2010/wordprocessingCanvas" xmlns:cx="http://schemas.microsoft.com/office/drawing/2014/chartex" xmlns:cx1="http://schemas.microsoft.com/office/drawing/2015/9/8/chartex" xmlns:cx2="http://schemas.microsoft.com/office/drawing/2015/10/21/chartex" xmlns:cx3="http://schemas.microsoft.com/office/drawing/2016/5/9/chartex" xmlns:cx4="http://schemas.microsoft.com/office/drawing/2016/5/10/chartex" xmlns:cx5="http://schemas.microsoft.com/office/drawing/2016/5/11/chartex" xmlns:cx6="http://schemas.microsoft.com/office/drawing/2016/5/12/chartex" xmlns:cx7="http://schemas.microsoft.com/office/drawing/2016/5/13/chartex" xmlns:cx8="http://schemas.microsoft.com/office/drawing/2016/5/14/chartex" xmlns:mc="http://schemas.openxmlformats.org/markup-compatibility/2006" xmlns:aink="http://schemas.microsoft.com/office/drawing/2016/ink" xmlns:am3d="http://schemas.microsoft.com/office/drawing/2017/model3d" xmlns:o="urn:schemas-microsoft-com:office:office" xmlns:r="http://schemas.openxmlformats.org/officeDocument/2006/relationships" xmlns:m="http://schemas.openxmlformats.org/officeDocument/2006/math" xmlns:v="urn:schemas-microsoft-com:vml" xmlns:wp14="http://schemas.microsoft.com/office/word/2010/wordprocessingDrawing" xmlns:wp="http://schemas.openxmlformats.org/drawingml/2006/wordprocessingDrawing" xmlns:w10="urn:schemas-microsoft-com:office:word" xmlns:w="http://schemas.openxmlformats.org/wordprocessingml/2006/main" xmlns:w14="http://schemas.microsoft.com/office/word/2010/wordml" xmlns:w15="http://schemas.microsoft.com/office/word/2012/wordml" xmlns:w16cid="http://schemas.microsoft.com/office/word/2016/wordml/cid" xmlns:w16se="http://schemas.microsoft.com/office/word/2015/wordml/symex" xmlns:wpg="http://schemas.microsoft.com/office/word/2010/wordprocessingGroup" xmlns:wpi="http://schemas.microsoft.com/office/word/2010/wordprocessingInk" xmlns:wne="http://schemas.microsoft.com/office/word/2006/wordml" xmlns:wps="http://schemas.microsoft.com/office/word/2010/wordprocessingShape" mc:Ignorable="w14 w15 w16se w16cid wp14">
+<w:document xmlns:wpc="http://schemas.microsoft.com/office/word/2010/wordprocessingCanvas" xmlns:cx="http://schemas.microsoft.com/office/drawing/2014/chartex" xmlns:cx1="http://schemas.microsoft.com/office/drawing/2015/9/8/chartex" xmlns:cx2="http://schemas.microsoft.com/office/drawing/2015/10/21/chartex" xmlns:cx3="http://schemas.microsoft.com/office/drawing/2016/5/9/chartex" xmlns:cx4="http://schemas.microsoft.com/office/drawing/2016/5/10/chartex" xmlns:cx5="http://schemas.microsoft.com/office/drawing/2016/5/11/chartex" xmlns:cx6="http://schemas.microsoft.com/office/drawing/2016/5/12/chartex" xmlns:cx7="http://schemas.microsoft.com/office/drawing/2016/5/13/chartex" xmlns:cx8="http://schemas.microsoft.com/office/drawing/2016/5/14/chartex" xmlns:mc="http://schemas.openxmlformats.org/markup-compatibility/2006" xmlns:aink="http://schemas.microsoft.com/office/drawing/2016/ink" xmlns:am3d="http://schemas.microsoft.com/office/drawing/2017/model3d" xmlns:o="urn:schemas-microsoft-com:office:office" xmlns:r="http://schemas.openxmlformats.org/officeDocument/2006/relationships" xmlns:m="http://schemas.openxmlformats.org/officeDocument/2006/math" xmlns:v="urn:schemas-microsoft-com:vml" xmlns:wp14="http://schemas.microsoft.com/office/word/2010/wordprocessingDrawing" xmlns:wp="http://schemas.openxmlformats.org/drawingml/2006/wordprocessingDrawing" xmlns:w10="urn:schemas-microsoft-com:office:word" xmlns:w="http://schemas.openxmlformats.org/wordprocessingml/2006/main" xmlns:w14="http://schemas.microsoft.com/office/word/2010/wordml" xmlns:w15="http://schemas.microsoft.com/office/word/2012/wordml" xmlns:w16cex="http://schemas.microsoft.com/office/word/2018/wordml/cex" xmlns:w16cid="http://schemas.microsoft.com/office/word/2016/wordml/cid" xmlns:w16="http://schemas.microsoft.com/office/word/2018/wordml" xmlns:w16se="http://schemas.microsoft.com/office/word/2015/wordml/symex" xmlns:wpg="http://schemas.microsoft.com/office/word/2010/wordprocessingGroup" xmlns:wpi="http://schemas.microsoft.com/office/word/2010/wordprocessingInk" xmlns:wne="http://schemas.microsoft.com/office/word/2006/wordml" xmlns:wps="http://schemas.microsoft.com/office/word/2010/wordprocessingShape" mc:Ignorable="w14 w15 w16se w16cid w16 w16cex wp14">
   <w:background w:color="000000"/>
   <w:body>
     <w:tbl>
@@ -37,7 +37,7 @@
               <w:pStyle w:val="Heading1"/>
             </w:pPr>
             <w:r>
-              <w:t>Circle Language Spec</w:t>
+              <w:t>Circle Language | Broader View</w:t>
             </w:r>
           </w:p>
         </w:tc>
@@ -440,7 +440,7 @@
         <w:t xml:space="preserve"> executed on an object.</w:t>
       </w:r>
       <w:r>
-        <w:t xml:space="preserve"> This would be the suggested notation.</w:t>
+        <w:t xml:space="preserve"> This would be the suggested notation</w:t>
       </w:r>
       <w:r>
         <w:t>:</w:t>
@@ -456,7 +456,7 @@
           <w:noProof/>
         </w:rPr>
         <w:drawing>
-          <wp:inline distT="0" distB="0" distL="0" distR="0" wp14:anchorId="3D84BB28" wp14:editId="280CC978">
+          <wp:inline distT="0" distB="0" distL="0" distR="0" wp14:anchorId="28361D1D" wp14:editId="3F079F80">
             <wp:extent cx="1295400" cy="1668145"/>
             <wp:effectExtent l="0" t="0" r="0" b="8255"/>
             <wp:docPr id="9" name="Picture 9"/>
@@ -553,7 +553,7 @@
           <w:noProof/>
         </w:rPr>
         <w:drawing>
-          <wp:inline distT="0" distB="0" distL="0" distR="0" wp14:anchorId="0D99D591" wp14:editId="61A2CE67">
+          <wp:inline distT="0" distB="0" distL="0" distR="0" wp14:anchorId="227ED3A8" wp14:editId="768AABEB">
             <wp:extent cx="1750563" cy="1426957"/>
             <wp:effectExtent l="0" t="0" r="2540" b="1905"/>
             <wp:docPr id="10" name="Picture 10"/>
@@ -751,7 +751,7 @@
           <w:noProof/>
         </w:rPr>
         <w:drawing>
-          <wp:inline distT="0" distB="0" distL="0" distR="0" wp14:anchorId="3DD51E22" wp14:editId="33F1DA97">
+          <wp:inline distT="0" distB="0" distL="0" distR="0" wp14:anchorId="40F2590C" wp14:editId="2C4EF2CF">
             <wp:extent cx="1784791" cy="1422459"/>
             <wp:effectExtent l="0" t="0" r="6350" b="6350"/>
             <wp:docPr id="11" name="Picture 11"/>
@@ -1131,7 +1131,7 @@
           <w:noProof/>
         </w:rPr>
         <w:drawing>
-          <wp:inline distT="0" distB="0" distL="0" distR="0" wp14:anchorId="605B9D55" wp14:editId="35AFB4D9">
+          <wp:inline distT="0" distB="0" distL="0" distR="0" wp14:anchorId="6BC5B3AE" wp14:editId="1A8B1B2A">
             <wp:extent cx="1797711" cy="1427834"/>
             <wp:effectExtent l="0" t="0" r="0" b="1270"/>
             <wp:docPr id="12" name="Picture 12"/>
@@ -1293,7 +1293,7 @@
           <w:noProof/>
         </w:rPr>
         <w:drawing>
-          <wp:inline distT="0" distB="0" distL="0" distR="0" wp14:anchorId="30B9C30C" wp14:editId="617C7182">
+          <wp:inline distT="0" distB="0" distL="0" distR="0" wp14:anchorId="659DE4F6" wp14:editId="75658EE0">
             <wp:extent cx="1828800" cy="1465071"/>
             <wp:effectExtent l="0" t="0" r="0" b="1905"/>
             <wp:docPr id="13" name="Picture 13"/>
@@ -1384,15 +1384,7 @@
         <w:t xml:space="preserve"> class command. </w:t>
       </w:r>
       <w:r>
-        <w:t xml:space="preserve">The two </w:t>
-      </w:r>
-      <w:proofErr w:type="spellStart"/>
-      <w:r>
-        <w:t>two</w:t>
-      </w:r>
-      <w:proofErr w:type="spellEnd"/>
-      <w:r>
-        <w:t xml:space="preserve"> directions.</w:t>
+        <w:t>The two two directions.</w:t>
       </w:r>
     </w:p>
     <w:p/>
@@ -1430,7 +1422,7 @@
           <w:noProof/>
         </w:rPr>
         <w:drawing>
-          <wp:inline distT="0" distB="0" distL="0" distR="0" wp14:anchorId="7E1B735F" wp14:editId="7E25F9F8">
+          <wp:inline distT="0" distB="0" distL="0" distR="0" wp14:anchorId="54271B96" wp14:editId="7B5A3F34">
             <wp:extent cx="1809241" cy="1474788"/>
             <wp:effectExtent l="0" t="0" r="635" b="0"/>
             <wp:docPr id="14" name="Picture 14"/>
@@ -1519,7 +1511,7 @@
           <w:noProof/>
         </w:rPr>
         <w:drawing>
-          <wp:inline distT="0" distB="0" distL="0" distR="0" wp14:anchorId="11F3A60B" wp14:editId="4B35ACB7">
+          <wp:inline distT="0" distB="0" distL="0" distR="0" wp14:anchorId="50379571" wp14:editId="7F6CEB16">
             <wp:extent cx="1806734" cy="1447393"/>
             <wp:effectExtent l="0" t="0" r="3175" b="635"/>
             <wp:docPr id="15" name="Picture 15"/>
@@ -1836,7 +1828,7 @@
           <w:noProof/>
         </w:rPr>
         <w:drawing>
-          <wp:inline distT="0" distB="0" distL="0" distR="0" wp14:anchorId="1B8C822F" wp14:editId="786B00F0">
+          <wp:inline distT="0" distB="0" distL="0" distR="0" wp14:anchorId="10839F6F" wp14:editId="2488234B">
             <wp:extent cx="1661458" cy="1764203"/>
             <wp:effectExtent l="0" t="0" r="0" b="7620"/>
             <wp:docPr id="7" name="Picture 7"/>
@@ -2007,7 +1999,7 @@
           <w:noProof/>
         </w:rPr>
         <w:drawing>
-          <wp:inline distT="0" distB="0" distL="0" distR="0" wp14:anchorId="3C0FFC69" wp14:editId="4C53207C">
+          <wp:inline distT="0" distB="0" distL="0" distR="0" wp14:anchorId="15BEB00B" wp14:editId="4F744786">
             <wp:extent cx="1637552" cy="1871096"/>
             <wp:effectExtent l="0" t="0" r="1270" b="0"/>
             <wp:docPr id="8" name="Picture 8"/>
@@ -2064,8 +2056,6 @@
           <w:szCs w:val="20"/>
         </w:rPr>
       </w:pPr>
-      <w:bookmarkStart w:id="0" w:name="_GoBack"/>
-      <w:bookmarkEnd w:id="0"/>
     </w:p>
     <w:sectPr>
       <w:pgSz w:w="12240" w:h="15840"/>
@@ -2078,7 +2068,7 @@
 </file>
 
 <file path=word/numbering.xml><?xml version="1.0" encoding="utf-8"?>
-<w:numbering xmlns:wpc="http://schemas.microsoft.com/office/word/2010/wordprocessingCanvas" xmlns:cx="http://schemas.microsoft.com/office/drawing/2014/chartex" xmlns:cx1="http://schemas.microsoft.com/office/drawing/2015/9/8/chartex" xmlns:cx2="http://schemas.microsoft.com/office/drawing/2015/10/21/chartex" xmlns:cx3="http://schemas.microsoft.com/office/drawing/2016/5/9/chartex" xmlns:cx4="http://schemas.microsoft.com/office/drawing/2016/5/10/chartex" xmlns:cx5="http://schemas.microsoft.com/office/drawing/2016/5/11/chartex" xmlns:cx6="http://schemas.microsoft.com/office/drawing/2016/5/12/chartex" xmlns:cx7="http://schemas.microsoft.com/office/drawing/2016/5/13/chartex" xmlns:cx8="http://schemas.microsoft.com/office/drawing/2016/5/14/chartex" xmlns:mc="http://schemas.openxmlformats.org/markup-compatibility/2006" xmlns:aink="http://schemas.microsoft.com/office/drawing/2016/ink" xmlns:am3d="http://schemas.microsoft.com/office/drawing/2017/model3d" xmlns:o="urn:schemas-microsoft-com:office:office" xmlns:r="http://schemas.openxmlformats.org/officeDocument/2006/relationships" xmlns:m="http://schemas.openxmlformats.org/officeDocument/2006/math" xmlns:v="urn:schemas-microsoft-com:vml" xmlns:wp14="http://schemas.microsoft.com/office/word/2010/wordprocessingDrawing" xmlns:wp="http://schemas.openxmlformats.org/drawingml/2006/wordprocessingDrawing" xmlns:w10="urn:schemas-microsoft-com:office:word" xmlns:w="http://schemas.openxmlformats.org/wordprocessingml/2006/main" xmlns:w14="http://schemas.microsoft.com/office/word/2010/wordml" xmlns:w15="http://schemas.microsoft.com/office/word/2012/wordml" xmlns:w16cid="http://schemas.microsoft.com/office/word/2016/wordml/cid" xmlns:w16se="http://schemas.microsoft.com/office/word/2015/wordml/symex" xmlns:wpg="http://schemas.microsoft.com/office/word/2010/wordprocessingGroup" xmlns:wpi="http://schemas.microsoft.com/office/word/2010/wordprocessingInk" xmlns:wne="http://schemas.microsoft.com/office/word/2006/wordml" xmlns:wps="http://schemas.microsoft.com/office/word/2010/wordprocessingShape" mc:Ignorable="w14 w15 w16se w16cid wp14">
+<w:numbering xmlns:wpc="http://schemas.microsoft.com/office/word/2010/wordprocessingCanvas" xmlns:cx="http://schemas.microsoft.com/office/drawing/2014/chartex" xmlns:cx1="http://schemas.microsoft.com/office/drawing/2015/9/8/chartex" xmlns:cx2="http://schemas.microsoft.com/office/drawing/2015/10/21/chartex" xmlns:cx3="http://schemas.microsoft.com/office/drawing/2016/5/9/chartex" xmlns:cx4="http://schemas.microsoft.com/office/drawing/2016/5/10/chartex" xmlns:cx5="http://schemas.microsoft.com/office/drawing/2016/5/11/chartex" xmlns:cx6="http://schemas.microsoft.com/office/drawing/2016/5/12/chartex" xmlns:cx7="http://schemas.microsoft.com/office/drawing/2016/5/13/chartex" xmlns:cx8="http://schemas.microsoft.com/office/drawing/2016/5/14/chartex" xmlns:mc="http://schemas.openxmlformats.org/markup-compatibility/2006" xmlns:aink="http://schemas.microsoft.com/office/drawing/2016/ink" xmlns:am3d="http://schemas.microsoft.com/office/drawing/2017/model3d" xmlns:o="urn:schemas-microsoft-com:office:office" xmlns:r="http://schemas.openxmlformats.org/officeDocument/2006/relationships" xmlns:m="http://schemas.openxmlformats.org/officeDocument/2006/math" xmlns:v="urn:schemas-microsoft-com:vml" xmlns:wp14="http://schemas.microsoft.com/office/word/2010/wordprocessingDrawing" xmlns:wp="http://schemas.openxmlformats.org/drawingml/2006/wordprocessingDrawing" xmlns:w10="urn:schemas-microsoft-com:office:word" xmlns:w="http://schemas.openxmlformats.org/wordprocessingml/2006/main" xmlns:w14="http://schemas.microsoft.com/office/word/2010/wordml" xmlns:w15="http://schemas.microsoft.com/office/word/2012/wordml" xmlns:w16cex="http://schemas.microsoft.com/office/word/2018/wordml/cex" xmlns:w16cid="http://schemas.microsoft.com/office/word/2016/wordml/cid" xmlns:w16="http://schemas.microsoft.com/office/word/2018/wordml" xmlns:w16se="http://schemas.microsoft.com/office/word/2015/wordml/symex" xmlns:wpg="http://schemas.microsoft.com/office/word/2010/wordprocessingGroup" xmlns:wpi="http://schemas.microsoft.com/office/word/2010/wordprocessingInk" xmlns:wne="http://schemas.microsoft.com/office/word/2006/wordml" xmlns:wps="http://schemas.microsoft.com/office/word/2010/wordprocessingShape" mc:Ignorable="w14 w15 w16se w16cid w16 w16cex wp14">
   <w:abstractNum w:abstractNumId="0" w15:restartNumberingAfterBreak="0">
     <w:nsid w:val="FFFFFF7C"/>
     <w:multiLevelType w:val="singleLevel"/>
@@ -2298,7 +2288,7 @@
 </file>
 
 <file path=word/styles.xml><?xml version="1.0" encoding="utf-8"?>
-<w:styles xmlns:mc="http://schemas.openxmlformats.org/markup-compatibility/2006" xmlns:r="http://schemas.openxmlformats.org/officeDocument/2006/relationships" xmlns:w="http://schemas.openxmlformats.org/wordprocessingml/2006/main" xmlns:w14="http://schemas.microsoft.com/office/word/2010/wordml" xmlns:w15="http://schemas.microsoft.com/office/word/2012/wordml" xmlns:w16cid="http://schemas.microsoft.com/office/word/2016/wordml/cid" xmlns:w16se="http://schemas.microsoft.com/office/word/2015/wordml/symex" mc:Ignorable="w14 w15 w16se w16cid">
+<w:styles xmlns:mc="http://schemas.openxmlformats.org/markup-compatibility/2006" xmlns:r="http://schemas.openxmlformats.org/officeDocument/2006/relationships" xmlns:w="http://schemas.openxmlformats.org/wordprocessingml/2006/main" xmlns:w14="http://schemas.microsoft.com/office/word/2010/wordml" xmlns:w15="http://schemas.microsoft.com/office/word/2012/wordml" xmlns:w16cex="http://schemas.microsoft.com/office/word/2018/wordml/cex" xmlns:w16cid="http://schemas.microsoft.com/office/word/2016/wordml/cid" xmlns:w16="http://schemas.microsoft.com/office/word/2018/wordml" xmlns:w16se="http://schemas.microsoft.com/office/word/2015/wordml/symex" mc:Ignorable="w14 w15 w16se w16cid w16 w16cex">
   <w:docDefaults>
     <w:rPrDefault>
       <w:rPr>

</xml_diff>